<commit_message>
Update 9/24/2023 3:37AM EST
Updates as of 3:37AM EST on 9/24/2023.
</commit_message>
<xml_diff>
--- a/&SPECIFIC/&ANUS WAR CRIME PREVENTION/20230924 - MCE123 Technology Development - Anus War Crime Prevention Security Systems - v1.0.1.9.docx
+++ b/&SPECIFIC/&ANUS WAR CRIME PREVENTION/20230924 - MCE123 Technology Development - Anus War Crime Prevention Security Systems - v1.0.1.9.docx
@@ -225,7 +225,7 @@
           <w:sz w:val="28"/>
           <w:szCs w:val="28"/>
         </w:rPr>
-        <w:t>9/24/2023 12:24:25 AM</w:t>
+        <w:t>9/24/2023 3:29:53 AM</w:t>
       </w:r>
     </w:p>
     <w:p>
@@ -650,7 +650,6 @@
         </w:rPr>
         <w:t xml:space="preserve">CRIME </w:t>
       </w:r>
-      <w:proofErr w:type="gramStart"/>
       <w:r>
         <w:rPr>
           <w:b/>
@@ -666,7 +665,6 @@
         </w:rPr>
         <w:t>;</w:t>
       </w:r>
-      <w:proofErr w:type="gramEnd"/>
     </w:p>
     <w:p>
       <w:pPr>
@@ -709,16 +707,7 @@
           <w:bCs/>
           <w:color w:val="FF0000"/>
         </w:rPr>
-        <w:t xml:space="preserve">ANAL </w:t>
-      </w:r>
-      <w:proofErr w:type="gramStart"/>
-      <w:r>
-        <w:rPr>
-          <w:b/>
-          <w:bCs/>
-          <w:color w:val="FF0000"/>
-        </w:rPr>
-        <w:t>BLEEDING</w:t>
+        <w:t>ANAL BLEEDING</w:t>
       </w:r>
       <w:r>
         <w:rPr>
@@ -727,7 +716,6 @@
         </w:rPr>
         <w:t>;</w:t>
       </w:r>
-      <w:proofErr w:type="gramEnd"/>
     </w:p>
     <w:p>
       <w:pPr>
@@ -770,16 +758,7 @@
           <w:bCs/>
           <w:color w:val="FF0000"/>
         </w:rPr>
-        <w:t xml:space="preserve">ANAL </w:t>
-      </w:r>
-      <w:proofErr w:type="gramStart"/>
-      <w:r>
-        <w:rPr>
-          <w:b/>
-          <w:bCs/>
-          <w:color w:val="FF0000"/>
-        </w:rPr>
-        <w:t>BLOOD</w:t>
+        <w:t>ANAL BLOOD</w:t>
       </w:r>
       <w:r>
         <w:rPr>
@@ -788,7 +767,6 @@
         </w:rPr>
         <w:t>;</w:t>
       </w:r>
-      <w:proofErr w:type="gramEnd"/>
     </w:p>
     <w:p>
       <w:pPr>
@@ -831,16 +809,7 @@
           <w:bCs/>
           <w:color w:val="FF0000"/>
         </w:rPr>
-        <w:t xml:space="preserve">ANAL </w:t>
-      </w:r>
-      <w:proofErr w:type="gramStart"/>
-      <w:r>
-        <w:rPr>
-          <w:b/>
-          <w:bCs/>
-          <w:color w:val="FF0000"/>
-        </w:rPr>
-        <w:t>CLOSING</w:t>
+        <w:t>ANAL CLOSING</w:t>
       </w:r>
       <w:r>
         <w:rPr>
@@ -849,7 +818,6 @@
         </w:rPr>
         <w:t>;</w:t>
       </w:r>
-      <w:proofErr w:type="gramEnd"/>
     </w:p>
     <w:p>
       <w:pPr>
@@ -892,16 +860,7 @@
           <w:bCs/>
           <w:color w:val="FF0000"/>
         </w:rPr>
-        <w:t xml:space="preserve">ANAL </w:t>
-      </w:r>
-      <w:proofErr w:type="gramStart"/>
-      <w:r>
-        <w:rPr>
-          <w:b/>
-          <w:bCs/>
-          <w:color w:val="FF0000"/>
-        </w:rPr>
-        <w:t>CONTRACTION</w:t>
+        <w:t>ANAL CONTRACTION</w:t>
       </w:r>
       <w:r>
         <w:rPr>
@@ -910,7 +869,6 @@
         </w:rPr>
         <w:t>;</w:t>
       </w:r>
-      <w:proofErr w:type="gramEnd"/>
     </w:p>
     <w:p>
       <w:pPr>
@@ -953,16 +911,7 @@
           <w:bCs/>
           <w:color w:val="FF0000"/>
         </w:rPr>
-        <w:t xml:space="preserve">ANAL </w:t>
-      </w:r>
-      <w:proofErr w:type="gramStart"/>
-      <w:r>
-        <w:rPr>
-          <w:b/>
-          <w:bCs/>
-          <w:color w:val="FF0000"/>
-        </w:rPr>
-        <w:t>CRIME</w:t>
+        <w:t>ANAL CRIME</w:t>
       </w:r>
       <w:r>
         <w:rPr>
@@ -971,7 +920,6 @@
         </w:rPr>
         <w:t>;</w:t>
       </w:r>
-      <w:proofErr w:type="gramEnd"/>
     </w:p>
     <w:p>
       <w:pPr>
@@ -1014,16 +962,7 @@
           <w:bCs/>
           <w:color w:val="FF0000"/>
         </w:rPr>
-        <w:t xml:space="preserve">ANAL </w:t>
-      </w:r>
-      <w:proofErr w:type="gramStart"/>
-      <w:r>
-        <w:rPr>
-          <w:b/>
-          <w:bCs/>
-          <w:color w:val="FF0000"/>
-        </w:rPr>
-        <w:t>CROAK</w:t>
+        <w:t>ANAL CROAK</w:t>
       </w:r>
       <w:r>
         <w:rPr>
@@ -1032,7 +971,6 @@
         </w:rPr>
         <w:t>;</w:t>
       </w:r>
-      <w:proofErr w:type="gramEnd"/>
     </w:p>
     <w:p>
       <w:pPr>
@@ -1075,16 +1013,7 @@
           <w:bCs/>
           <w:color w:val="FF0000"/>
         </w:rPr>
-        <w:t xml:space="preserve">ANAL </w:t>
-      </w:r>
-      <w:proofErr w:type="gramStart"/>
-      <w:r>
-        <w:rPr>
-          <w:b/>
-          <w:bCs/>
-          <w:color w:val="FF0000"/>
-        </w:rPr>
-        <w:t>DEATH</w:t>
+        <w:t>ANAL DEATH</w:t>
       </w:r>
       <w:r>
         <w:rPr>
@@ -1093,7 +1022,6 @@
         </w:rPr>
         <w:t>;</w:t>
       </w:r>
-      <w:proofErr w:type="gramEnd"/>
     </w:p>
     <w:p>
       <w:pPr>
@@ -1136,16 +1064,7 @@
           <w:bCs/>
           <w:color w:val="FF0000"/>
         </w:rPr>
-        <w:t xml:space="preserve">ANAL </w:t>
-      </w:r>
-      <w:proofErr w:type="gramStart"/>
-      <w:r>
-        <w:rPr>
-          <w:b/>
-          <w:bCs/>
-          <w:color w:val="FF0000"/>
-        </w:rPr>
-        <w:t>DIFFRACTION</w:t>
+        <w:t>ANAL DIFFRACTION</w:t>
       </w:r>
       <w:r>
         <w:rPr>
@@ -1154,7 +1073,6 @@
         </w:rPr>
         <w:t>;</w:t>
       </w:r>
-      <w:proofErr w:type="gramEnd"/>
     </w:p>
     <w:p>
       <w:pPr>
@@ -1197,16 +1115,7 @@
           <w:bCs/>
           <w:color w:val="FF0000"/>
         </w:rPr>
-        <w:t xml:space="preserve">ANAL </w:t>
-      </w:r>
-      <w:proofErr w:type="gramStart"/>
-      <w:r>
-        <w:rPr>
-          <w:b/>
-          <w:bCs/>
-          <w:color w:val="FF0000"/>
-        </w:rPr>
-        <w:t>EYES</w:t>
+        <w:t>ANAL EYES</w:t>
       </w:r>
       <w:r>
         <w:rPr>
@@ -1215,7 +1124,6 @@
         </w:rPr>
         <w:t>;</w:t>
       </w:r>
-      <w:proofErr w:type="gramEnd"/>
     </w:p>
     <w:p>
       <w:pPr>
@@ -1258,16 +1166,7 @@
           <w:bCs/>
           <w:color w:val="FF0000"/>
         </w:rPr>
-        <w:t xml:space="preserve">ANAL </w:t>
-      </w:r>
-      <w:proofErr w:type="gramStart"/>
-      <w:r>
-        <w:rPr>
-          <w:b/>
-          <w:bCs/>
-          <w:color w:val="FF0000"/>
-        </w:rPr>
-        <w:t>FACE</w:t>
+        <w:t>ANAL FACE</w:t>
       </w:r>
       <w:r>
         <w:rPr>
@@ -1276,7 +1175,6 @@
         </w:rPr>
         <w:t>;</w:t>
       </w:r>
-      <w:proofErr w:type="gramEnd"/>
     </w:p>
     <w:p>
       <w:pPr>
@@ -1319,16 +1217,7 @@
           <w:bCs/>
           <w:color w:val="FF0000"/>
         </w:rPr>
-        <w:t xml:space="preserve">ANAL </w:t>
-      </w:r>
-      <w:proofErr w:type="gramStart"/>
-      <w:r>
-        <w:rPr>
-          <w:b/>
-          <w:bCs/>
-          <w:color w:val="FF0000"/>
-        </w:rPr>
-        <w:t>MASSAGE</w:t>
+        <w:t>ANAL MASSAGE</w:t>
       </w:r>
       <w:r>
         <w:rPr>
@@ -1337,7 +1226,6 @@
         </w:rPr>
         <w:t>;</w:t>
       </w:r>
-      <w:proofErr w:type="gramEnd"/>
     </w:p>
     <w:p>
       <w:pPr>
@@ -1380,16 +1268,7 @@
           <w:bCs/>
           <w:color w:val="FF0000"/>
         </w:rPr>
-        <w:t xml:space="preserve">ANAL </w:t>
-      </w:r>
-      <w:proofErr w:type="gramStart"/>
-      <w:r>
-        <w:rPr>
-          <w:b/>
-          <w:bCs/>
-          <w:color w:val="FF0000"/>
-        </w:rPr>
-        <w:t>MOUTH</w:t>
+        <w:t>ANAL MOUTH</w:t>
       </w:r>
       <w:r>
         <w:rPr>
@@ -1398,7 +1277,6 @@
         </w:rPr>
         <w:t>;</w:t>
       </w:r>
-      <w:proofErr w:type="gramEnd"/>
     </w:p>
     <w:p>
       <w:pPr>
@@ -1441,16 +1319,7 @@
           <w:bCs/>
           <w:color w:val="FF0000"/>
         </w:rPr>
-        <w:t xml:space="preserve">ANAL </w:t>
-      </w:r>
-      <w:proofErr w:type="gramStart"/>
-      <w:r>
-        <w:rPr>
-          <w:b/>
-          <w:bCs/>
-          <w:color w:val="FF0000"/>
-        </w:rPr>
-        <w:t>PAIN</w:t>
+        <w:t>ANAL PAIN</w:t>
       </w:r>
       <w:r>
         <w:rPr>
@@ -1459,7 +1328,6 @@
         </w:rPr>
         <w:t>;</w:t>
       </w:r>
-      <w:proofErr w:type="gramEnd"/>
     </w:p>
     <w:p>
       <w:pPr>
@@ -1502,16 +1370,7 @@
           <w:bCs/>
           <w:color w:val="FF0000"/>
         </w:rPr>
-        <w:t xml:space="preserve">ANAL </w:t>
-      </w:r>
-      <w:proofErr w:type="gramStart"/>
-      <w:r>
-        <w:rPr>
-          <w:b/>
-          <w:bCs/>
-          <w:color w:val="FF0000"/>
-        </w:rPr>
-        <w:t>PUSH</w:t>
+        <w:t>ANAL PUSH</w:t>
       </w:r>
       <w:r>
         <w:rPr>
@@ -1520,7 +1379,6 @@
         </w:rPr>
         <w:t>;</w:t>
       </w:r>
-      <w:proofErr w:type="gramEnd"/>
     </w:p>
     <w:p>
       <w:pPr>
@@ -1563,24 +1421,7 @@
           <w:bCs/>
           <w:color w:val="FF0000"/>
         </w:rPr>
-        <w:t xml:space="preserve">ANAL </w:t>
-      </w:r>
-      <w:r>
-        <w:rPr>
-          <w:b/>
-          <w:bCs/>
-          <w:color w:val="FF0000"/>
-        </w:rPr>
-        <w:t xml:space="preserve">REPRESSIVE </w:t>
-      </w:r>
-      <w:proofErr w:type="gramStart"/>
-      <w:r>
-        <w:rPr>
-          <w:b/>
-          <w:bCs/>
-          <w:color w:val="FF0000"/>
-        </w:rPr>
-        <w:t>ROUTINES</w:t>
+        <w:t>ANAL REPRESSIVE ROUTINES</w:t>
       </w:r>
       <w:r>
         <w:rPr>
@@ -1589,7 +1430,6 @@
         </w:rPr>
         <w:t>;</w:t>
       </w:r>
-      <w:proofErr w:type="gramEnd"/>
     </w:p>
     <w:p>
       <w:pPr>
@@ -1632,16 +1472,7 @@
           <w:bCs/>
           <w:color w:val="FF0000"/>
         </w:rPr>
-        <w:t xml:space="preserve">ANAL SPHINCTER </w:t>
-      </w:r>
-      <w:proofErr w:type="gramStart"/>
-      <w:r>
-        <w:rPr>
-          <w:b/>
-          <w:bCs/>
-          <w:color w:val="FF0000"/>
-        </w:rPr>
-        <w:t>PAIN</w:t>
+        <w:t>ANAL SPHINCTER PAIN</w:t>
       </w:r>
       <w:r>
         <w:rPr>
@@ -1650,7 +1481,6 @@
         </w:rPr>
         <w:t>;</w:t>
       </w:r>
-      <w:proofErr w:type="gramEnd"/>
     </w:p>
     <w:p>
       <w:pPr>
@@ -1693,16 +1523,7 @@
           <w:bCs/>
           <w:color w:val="FF0000"/>
         </w:rPr>
-        <w:t xml:space="preserve">ANAL SPHINCTER </w:t>
-      </w:r>
-      <w:proofErr w:type="gramStart"/>
-      <w:r>
-        <w:rPr>
-          <w:b/>
-          <w:bCs/>
-          <w:color w:val="FF0000"/>
-        </w:rPr>
-        <w:t>TIGHTENING</w:t>
+        <w:t>ANAL SPHINCTER TIGHTENING</w:t>
       </w:r>
       <w:r>
         <w:rPr>
@@ -1711,7 +1532,6 @@
         </w:rPr>
         <w:t>;</w:t>
       </w:r>
-      <w:proofErr w:type="gramEnd"/>
     </w:p>
     <w:p>
       <w:pPr>
@@ -1755,16 +1575,7 @@
           <w:bCs/>
           <w:color w:val="FF0000"/>
         </w:rPr>
-        <w:t xml:space="preserve">ANAL </w:t>
-      </w:r>
-      <w:proofErr w:type="gramStart"/>
-      <w:r>
-        <w:rPr>
-          <w:b/>
-          <w:bCs/>
-          <w:color w:val="FF0000"/>
-        </w:rPr>
-        <w:t>TERRORISM</w:t>
+        <w:t>ANAL TERRORISM</w:t>
       </w:r>
       <w:r>
         <w:rPr>
@@ -1773,7 +1584,6 @@
         </w:rPr>
         <w:t>;</w:t>
       </w:r>
-      <w:proofErr w:type="gramEnd"/>
     </w:p>
     <w:p>
       <w:pPr>
@@ -1816,16 +1626,7 @@
           <w:bCs/>
           <w:color w:val="FF0000"/>
         </w:rPr>
-        <w:t xml:space="preserve">ANAL </w:t>
-      </w:r>
-      <w:proofErr w:type="gramStart"/>
-      <w:r>
-        <w:rPr>
-          <w:b/>
-          <w:bCs/>
-          <w:color w:val="FF0000"/>
-        </w:rPr>
-        <w:t>THERAPY</w:t>
+        <w:t>ANAL THERAPY</w:t>
       </w:r>
       <w:r>
         <w:rPr>
@@ -1834,7 +1635,6 @@
         </w:rPr>
         <w:t>;</w:t>
       </w:r>
-      <w:proofErr w:type="gramEnd"/>
     </w:p>
     <w:p>
       <w:pPr>
@@ -1877,16 +1677,7 @@
           <w:bCs/>
           <w:color w:val="FF0000"/>
         </w:rPr>
-        <w:t xml:space="preserve">ANAL </w:t>
-      </w:r>
-      <w:proofErr w:type="gramStart"/>
-      <w:r>
-        <w:rPr>
-          <w:b/>
-          <w:bCs/>
-          <w:color w:val="FF0000"/>
-        </w:rPr>
-        <w:t>WAR</w:t>
+        <w:t>ANAL WAR</w:t>
       </w:r>
       <w:r>
         <w:rPr>
@@ -1895,7 +1686,6 @@
         </w:rPr>
         <w:t>;</w:t>
       </w:r>
-      <w:proofErr w:type="gramEnd"/>
     </w:p>
     <w:p>
       <w:pPr>
@@ -1938,16 +1728,7 @@
           <w:bCs/>
           <w:color w:val="FF0000"/>
         </w:rPr>
-        <w:t xml:space="preserve">ANAL </w:t>
-      </w:r>
-      <w:proofErr w:type="gramStart"/>
-      <w:r>
-        <w:rPr>
-          <w:b/>
-          <w:bCs/>
-          <w:color w:val="FF0000"/>
-        </w:rPr>
-        <w:t>WARRANT</w:t>
+        <w:t>ANAL WARRANT</w:t>
       </w:r>
       <w:r>
         <w:rPr>
@@ -1956,7 +1737,6 @@
         </w:rPr>
         <w:t>;</w:t>
       </w:r>
-      <w:proofErr w:type="gramEnd"/>
     </w:p>
     <w:p>
       <w:pPr>
@@ -2001,7 +1781,6 @@
         </w:rPr>
         <w:t xml:space="preserve">ANUS </w:t>
       </w:r>
-      <w:proofErr w:type="gramStart"/>
       <w:r>
         <w:rPr>
           <w:b/>
@@ -2017,7 +1796,6 @@
         </w:rPr>
         <w:t>;</w:t>
       </w:r>
-      <w:proofErr w:type="gramEnd"/>
     </w:p>
     <w:p>
       <w:pPr>
@@ -2062,7 +1840,6 @@
         </w:rPr>
         <w:t xml:space="preserve">ANUS </w:t>
       </w:r>
-      <w:proofErr w:type="gramStart"/>
       <w:r>
         <w:rPr>
           <w:b/>
@@ -2078,7 +1855,6 @@
         </w:rPr>
         <w:t>;</w:t>
       </w:r>
-      <w:proofErr w:type="gramEnd"/>
     </w:p>
     <w:p>
       <w:pPr>
@@ -2121,16 +1897,7 @@
           <w:bCs/>
           <w:color w:val="FF0000"/>
         </w:rPr>
-        <w:t xml:space="preserve">ANUS </w:t>
-      </w:r>
-      <w:proofErr w:type="gramStart"/>
-      <w:r>
-        <w:rPr>
-          <w:b/>
-          <w:bCs/>
-          <w:color w:val="FF0000"/>
-        </w:rPr>
-        <w:t>MASSAGE</w:t>
+        <w:t>ANUS MASSAGE</w:t>
       </w:r>
       <w:r>
         <w:rPr>
@@ -2139,7 +1906,6 @@
         </w:rPr>
         <w:t>;</w:t>
       </w:r>
-      <w:proofErr w:type="gramEnd"/>
     </w:p>
     <w:p>
       <w:pPr>
@@ -2184,7 +1950,6 @@
         </w:rPr>
         <w:t xml:space="preserve">ANUS </w:t>
       </w:r>
-      <w:proofErr w:type="gramStart"/>
       <w:r>
         <w:rPr>
           <w:b/>
@@ -2200,7 +1965,6 @@
         </w:rPr>
         <w:t>;</w:t>
       </w:r>
-      <w:proofErr w:type="gramEnd"/>
     </w:p>
     <w:p>
       <w:pPr>
@@ -2243,16 +2007,7 @@
           <w:bCs/>
           <w:color w:val="FF0000"/>
         </w:rPr>
-        <w:t xml:space="preserve">ANUS SPHINCTER </w:t>
-      </w:r>
-      <w:proofErr w:type="gramStart"/>
-      <w:r>
-        <w:rPr>
-          <w:b/>
-          <w:bCs/>
-          <w:color w:val="FF0000"/>
-        </w:rPr>
-        <w:t>PAIN</w:t>
+        <w:t>ANUS SPHINCTER PAIN</w:t>
       </w:r>
       <w:r>
         <w:rPr>
@@ -2261,7 +2016,6 @@
         </w:rPr>
         <w:t>;</w:t>
       </w:r>
-      <w:proofErr w:type="gramEnd"/>
     </w:p>
     <w:p>
       <w:pPr>
@@ -2304,16 +2058,7 @@
           <w:bCs/>
           <w:color w:val="FF0000"/>
         </w:rPr>
-        <w:t xml:space="preserve">ANUS SPHINCTER </w:t>
-      </w:r>
-      <w:proofErr w:type="gramStart"/>
-      <w:r>
-        <w:rPr>
-          <w:b/>
-          <w:bCs/>
-          <w:color w:val="FF0000"/>
-        </w:rPr>
-        <w:t>TIGHTENING</w:t>
+        <w:t>ANUS SPHINCTER TIGHTENING</w:t>
       </w:r>
       <w:r>
         <w:rPr>
@@ -2322,7 +2067,6 @@
         </w:rPr>
         <w:t>;</w:t>
       </w:r>
-      <w:proofErr w:type="gramEnd"/>
     </w:p>
     <w:p>
       <w:pPr>
@@ -2365,16 +2109,7 @@
           <w:bCs/>
           <w:color w:val="FF0000"/>
         </w:rPr>
-        <w:t xml:space="preserve">ANUS </w:t>
-      </w:r>
-      <w:proofErr w:type="gramStart"/>
-      <w:r>
-        <w:rPr>
-          <w:b/>
-          <w:bCs/>
-          <w:color w:val="FF0000"/>
-        </w:rPr>
-        <w:t>TENSOR</w:t>
+        <w:t>ANUS TENSOR</w:t>
       </w:r>
       <w:r>
         <w:rPr>
@@ -2383,7 +2118,6 @@
         </w:rPr>
         <w:t>;</w:t>
       </w:r>
-      <w:proofErr w:type="gramEnd"/>
     </w:p>
     <w:p>
       <w:pPr>
@@ -2426,16 +2160,7 @@
           <w:bCs/>
           <w:color w:val="FF0000"/>
         </w:rPr>
-        <w:t xml:space="preserve">ANUS </w:t>
-      </w:r>
-      <w:proofErr w:type="gramStart"/>
-      <w:r>
-        <w:rPr>
-          <w:b/>
-          <w:bCs/>
-          <w:color w:val="FF0000"/>
-        </w:rPr>
-        <w:t>THERAPY</w:t>
+        <w:t>ANUS THERAPY</w:t>
       </w:r>
       <w:r>
         <w:rPr>
@@ -2444,7 +2169,6 @@
         </w:rPr>
         <w:t>;</w:t>
       </w:r>
-      <w:proofErr w:type="gramEnd"/>
     </w:p>
     <w:p>
       <w:pPr>
@@ -2487,16 +2211,7 @@
           <w:bCs/>
           <w:color w:val="FF0000"/>
         </w:rPr>
-        <w:t xml:space="preserve">ANUS </w:t>
-      </w:r>
-      <w:proofErr w:type="gramStart"/>
-      <w:r>
-        <w:rPr>
-          <w:b/>
-          <w:bCs/>
-          <w:color w:val="FF0000"/>
-        </w:rPr>
-        <w:t>WARRANT</w:t>
+        <w:t>ANUS WARRANT</w:t>
       </w:r>
       <w:r>
         <w:rPr>
@@ -2505,7 +2220,6 @@
         </w:rPr>
         <w:t>;</w:t>
       </w:r>
-      <w:proofErr w:type="gramEnd"/>
     </w:p>
     <w:p>
       <w:pPr>
@@ -2542,14 +2256,6 @@
         </w:rPr>
         <w:t xml:space="preserve">ANY </w:t>
       </w:r>
-      <w:r>
-        <w:rPr>
-          <w:b/>
-          <w:bCs/>
-          <w:color w:val="FF0000"/>
-        </w:rPr>
-        <w:t xml:space="preserve">ASSHOLE </w:t>
-      </w:r>
       <w:proofErr w:type="gramStart"/>
       <w:r>
         <w:rPr>
@@ -2557,7 +2263,16 @@
           <w:bCs/>
           <w:color w:val="FF0000"/>
         </w:rPr>
-        <w:t>LENS</w:t>
+        <w:t>ASSHOLE</w:t>
+      </w:r>
+      <w:proofErr w:type="gramEnd"/>
+      <w:r>
+        <w:rPr>
+          <w:b/>
+          <w:bCs/>
+          <w:color w:val="FF0000"/>
+        </w:rPr>
+        <w:t xml:space="preserve"> LENS</w:t>
       </w:r>
       <w:r>
         <w:rPr>
@@ -2566,7 +2281,6 @@
         </w:rPr>
         <w:t>;</w:t>
       </w:r>
-      <w:proofErr w:type="gramEnd"/>
     </w:p>
     <w:p>
       <w:pPr>
@@ -2603,14 +2317,6 @@
         </w:rPr>
         <w:t xml:space="preserve">ANY </w:t>
       </w:r>
-      <w:r>
-        <w:rPr>
-          <w:b/>
-          <w:bCs/>
-          <w:color w:val="FF0000"/>
-        </w:rPr>
-        <w:t xml:space="preserve">ASSHOLE </w:t>
-      </w:r>
       <w:proofErr w:type="gramStart"/>
       <w:r>
         <w:rPr>
@@ -2618,7 +2324,16 @@
           <w:bCs/>
           <w:color w:val="FF0000"/>
         </w:rPr>
-        <w:t>PAIN</w:t>
+        <w:t>ASSHOLE</w:t>
+      </w:r>
+      <w:proofErr w:type="gramEnd"/>
+      <w:r>
+        <w:rPr>
+          <w:b/>
+          <w:bCs/>
+          <w:color w:val="FF0000"/>
+        </w:rPr>
+        <w:t xml:space="preserve"> PAIN</w:t>
       </w:r>
       <w:r>
         <w:rPr>
@@ -2627,7 +2342,6 @@
         </w:rPr>
         <w:t>;</w:t>
       </w:r>
-      <w:proofErr w:type="gramEnd"/>
     </w:p>
     <w:p>
       <w:pPr>
@@ -2664,14 +2378,6 @@
         </w:rPr>
         <w:t xml:space="preserve">ANY </w:t>
       </w:r>
-      <w:r>
-        <w:rPr>
-          <w:b/>
-          <w:bCs/>
-          <w:color w:val="FF0000"/>
-        </w:rPr>
-        <w:t xml:space="preserve">ASSHOLE </w:t>
-      </w:r>
       <w:proofErr w:type="gramStart"/>
       <w:r>
         <w:rPr>
@@ -2679,7 +2385,16 @@
           <w:bCs/>
           <w:color w:val="FF0000"/>
         </w:rPr>
-        <w:t>STRENGTHENING</w:t>
+        <w:t>ASSHOLE</w:t>
+      </w:r>
+      <w:proofErr w:type="gramEnd"/>
+      <w:r>
+        <w:rPr>
+          <w:b/>
+          <w:bCs/>
+          <w:color w:val="FF0000"/>
+        </w:rPr>
+        <w:t xml:space="preserve"> STRENGTHENING</w:t>
       </w:r>
       <w:r>
         <w:rPr>
@@ -2688,7 +2403,6 @@
         </w:rPr>
         <w:t>;</w:t>
       </w:r>
-      <w:proofErr w:type="gramEnd"/>
     </w:p>
     <w:p>
       <w:pPr>
@@ -2725,14 +2439,6 @@
         </w:rPr>
         <w:t xml:space="preserve">ANY </w:t>
       </w:r>
-      <w:r>
-        <w:rPr>
-          <w:b/>
-          <w:bCs/>
-          <w:color w:val="FF0000"/>
-        </w:rPr>
-        <w:t xml:space="preserve">ASSHOLE </w:t>
-      </w:r>
       <w:proofErr w:type="gramStart"/>
       <w:r>
         <w:rPr>
@@ -2740,7 +2446,16 @@
           <w:bCs/>
           <w:color w:val="FF0000"/>
         </w:rPr>
-        <w:t>REVERBERATIONS</w:t>
+        <w:t>ASSHOLE</w:t>
+      </w:r>
+      <w:proofErr w:type="gramEnd"/>
+      <w:r>
+        <w:rPr>
+          <w:b/>
+          <w:bCs/>
+          <w:color w:val="FF0000"/>
+        </w:rPr>
+        <w:t xml:space="preserve"> REVERBERATIONS</w:t>
       </w:r>
       <w:r>
         <w:rPr>
@@ -2749,7 +2464,6 @@
         </w:rPr>
         <w:t>;</w:t>
       </w:r>
-      <w:proofErr w:type="gramEnd"/>
     </w:p>
     <w:p>
       <w:pPr>
@@ -2786,14 +2500,6 @@
         </w:rPr>
         <w:t xml:space="preserve">ANY </w:t>
       </w:r>
-      <w:r>
-        <w:rPr>
-          <w:b/>
-          <w:bCs/>
-          <w:color w:val="FF0000"/>
-        </w:rPr>
-        <w:t xml:space="preserve">ASSHOLE </w:t>
-      </w:r>
       <w:proofErr w:type="gramStart"/>
       <w:r>
         <w:rPr>
@@ -2801,7 +2507,16 @@
           <w:bCs/>
           <w:color w:val="FF0000"/>
         </w:rPr>
-        <w:t>THERAPY</w:t>
+        <w:t>ASSHOLE</w:t>
+      </w:r>
+      <w:proofErr w:type="gramEnd"/>
+      <w:r>
+        <w:rPr>
+          <w:b/>
+          <w:bCs/>
+          <w:color w:val="FF0000"/>
+        </w:rPr>
+        <w:t xml:space="preserve"> THERAPY</w:t>
       </w:r>
       <w:r>
         <w:rPr>
@@ -2810,7 +2525,6 @@
         </w:rPr>
         <w:t>;</w:t>
       </w:r>
-      <w:proofErr w:type="gramEnd"/>
     </w:p>
     <w:p>
       <w:pPr>
@@ -2847,14 +2561,6 @@
         </w:rPr>
         <w:t xml:space="preserve">ANY </w:t>
       </w:r>
-      <w:r>
-        <w:rPr>
-          <w:b/>
-          <w:bCs/>
-          <w:color w:val="FF0000"/>
-        </w:rPr>
-        <w:t xml:space="preserve">ASSHOLE </w:t>
-      </w:r>
       <w:proofErr w:type="gramStart"/>
       <w:r>
         <w:rPr>
@@ -2862,7 +2568,24 @@
           <w:bCs/>
           <w:color w:val="FF0000"/>
         </w:rPr>
-        <w:t>WARRANT</w:t>
+        <w:t>ASSHOLE</w:t>
+      </w:r>
+      <w:proofErr w:type="gramEnd"/>
+      <w:r>
+        <w:rPr>
+          <w:b/>
+          <w:bCs/>
+          <w:color w:val="FF0000"/>
+        </w:rPr>
+        <w:t xml:space="preserve"> T</w:t>
+      </w:r>
+      <w:r>
+        <w:rPr>
+          <w:b/>
+          <w:bCs/>
+          <w:color w:val="FF0000"/>
+        </w:rPr>
+        <w:t>ORTCH</w:t>
       </w:r>
       <w:r>
         <w:rPr>
@@ -2871,7 +2594,6 @@
         </w:rPr>
         <w:t>;</w:t>
       </w:r>
-      <w:proofErr w:type="gramEnd"/>
     </w:p>
     <w:p>
       <w:pPr>
@@ -2908,14 +2630,6 @@
         </w:rPr>
         <w:t xml:space="preserve">ANY </w:t>
       </w:r>
-      <w:r>
-        <w:rPr>
-          <w:b/>
-          <w:bCs/>
-          <w:color w:val="FF0000"/>
-        </w:rPr>
-        <w:t xml:space="preserve">ASSHOLE </w:t>
-      </w:r>
       <w:proofErr w:type="gramStart"/>
       <w:r>
         <w:rPr>
@@ -2923,7 +2637,16 @@
           <w:bCs/>
           <w:color w:val="FF0000"/>
         </w:rPr>
-        <w:t>WORKOUT</w:t>
+        <w:t>ASSHOLE</w:t>
+      </w:r>
+      <w:proofErr w:type="gramEnd"/>
+      <w:r>
+        <w:rPr>
+          <w:b/>
+          <w:bCs/>
+          <w:color w:val="FF0000"/>
+        </w:rPr>
+        <w:t xml:space="preserve"> WARRANT</w:t>
       </w:r>
       <w:r>
         <w:rPr>
@@ -2932,7 +2655,6 @@
         </w:rPr>
         <w:t>;</w:t>
       </w:r>
-      <w:proofErr w:type="gramEnd"/>
     </w:p>
     <w:p>
       <w:pPr>
@@ -2969,14 +2691,6 @@
         </w:rPr>
         <w:t xml:space="preserve">ANY </w:t>
       </w:r>
-      <w:r>
-        <w:rPr>
-          <w:b/>
-          <w:bCs/>
-          <w:color w:val="FF0000"/>
-        </w:rPr>
-        <w:t xml:space="preserve">BLOODY </w:t>
-      </w:r>
       <w:proofErr w:type="gramStart"/>
       <w:r>
         <w:rPr>
@@ -2984,7 +2698,16 @@
           <w:bCs/>
           <w:color w:val="FF0000"/>
         </w:rPr>
-        <w:t>ANUS</w:t>
+        <w:t>ASSHOLE</w:t>
+      </w:r>
+      <w:proofErr w:type="gramEnd"/>
+      <w:r>
+        <w:rPr>
+          <w:b/>
+          <w:bCs/>
+          <w:color w:val="FF0000"/>
+        </w:rPr>
+        <w:t xml:space="preserve"> WORKOUT</w:t>
       </w:r>
       <w:r>
         <w:rPr>
@@ -2993,7 +2716,6 @@
         </w:rPr>
         <w:t>;</w:t>
       </w:r>
-      <w:proofErr w:type="gramEnd"/>
     </w:p>
     <w:p>
       <w:pPr>
@@ -3036,16 +2758,7 @@
           <w:bCs/>
           <w:color w:val="FF0000"/>
         </w:rPr>
-        <w:t xml:space="preserve">BROWN </w:t>
-      </w:r>
-      <w:proofErr w:type="gramStart"/>
-      <w:r>
-        <w:rPr>
-          <w:b/>
-          <w:bCs/>
-          <w:color w:val="FF0000"/>
-        </w:rPr>
-        <w:t>SOUND</w:t>
+        <w:t>BLOODY ANUS</w:t>
       </w:r>
       <w:r>
         <w:rPr>
@@ -3054,7 +2767,6 @@
         </w:rPr>
         <w:t>;</w:t>
       </w:r>
-      <w:proofErr w:type="gramEnd"/>
     </w:p>
     <w:p>
       <w:pPr>
@@ -3098,24 +2810,7 @@
           <w:bCs/>
           <w:color w:val="FF0000"/>
         </w:rPr>
-        <w:t>BUTT</w:t>
-      </w:r>
-      <w:r>
-        <w:rPr>
-          <w:b/>
-          <w:bCs/>
-          <w:color w:val="FF0000"/>
-        </w:rPr>
-        <w:t xml:space="preserve"> CRACK </w:t>
-      </w:r>
-      <w:proofErr w:type="gramStart"/>
-      <w:r>
-        <w:rPr>
-          <w:b/>
-          <w:bCs/>
-          <w:color w:val="FF0000"/>
-        </w:rPr>
-        <w:t>LENS</w:t>
+        <w:t>BROWN SOUND</w:t>
       </w:r>
       <w:r>
         <w:rPr>
@@ -3124,7 +2819,6 @@
         </w:rPr>
         <w:t>;</w:t>
       </w:r>
-      <w:proofErr w:type="gramEnd"/>
     </w:p>
     <w:p>
       <w:pPr>
@@ -3161,14 +2855,6 @@
         </w:rPr>
         <w:t xml:space="preserve">ANY </w:t>
       </w:r>
-      <w:r>
-        <w:rPr>
-          <w:b/>
-          <w:bCs/>
-          <w:color w:val="FF0000"/>
-        </w:rPr>
-        <w:t xml:space="preserve">BUTTHOLE </w:t>
-      </w:r>
       <w:proofErr w:type="gramStart"/>
       <w:r>
         <w:rPr>
@@ -3176,7 +2862,16 @@
           <w:bCs/>
           <w:color w:val="FF0000"/>
         </w:rPr>
-        <w:t>SURFER</w:t>
+        <w:t>BUTT CRACK</w:t>
+      </w:r>
+      <w:proofErr w:type="gramEnd"/>
+      <w:r>
+        <w:rPr>
+          <w:b/>
+          <w:bCs/>
+          <w:color w:val="FF0000"/>
+        </w:rPr>
+        <w:t xml:space="preserve"> LENS</w:t>
       </w:r>
       <w:r>
         <w:rPr>
@@ -3185,7 +2880,6 @@
         </w:rPr>
         <w:t>;</w:t>
       </w:r>
-      <w:proofErr w:type="gramEnd"/>
     </w:p>
     <w:p>
       <w:pPr>
@@ -3222,14 +2916,6 @@
         </w:rPr>
         <w:t xml:space="preserve">ANY </w:t>
       </w:r>
-      <w:r>
-        <w:rPr>
-          <w:b/>
-          <w:bCs/>
-          <w:color w:val="FF0000"/>
-        </w:rPr>
-        <w:t xml:space="preserve">BUTTHOLE </w:t>
-      </w:r>
       <w:proofErr w:type="gramStart"/>
       <w:r>
         <w:rPr>
@@ -3237,7 +2923,16 @@
           <w:bCs/>
           <w:color w:val="FF0000"/>
         </w:rPr>
-        <w:t>TENSOR</w:t>
+        <w:t>BUTTHOLE</w:t>
+      </w:r>
+      <w:proofErr w:type="gramEnd"/>
+      <w:r>
+        <w:rPr>
+          <w:b/>
+          <w:bCs/>
+          <w:color w:val="FF0000"/>
+        </w:rPr>
+        <w:t xml:space="preserve"> SURFER</w:t>
       </w:r>
       <w:r>
         <w:rPr>
@@ -3246,7 +2941,6 @@
         </w:rPr>
         <w:t>;</w:t>
       </w:r>
-      <w:proofErr w:type="gramEnd"/>
     </w:p>
     <w:p>
       <w:pPr>
@@ -3283,14 +2977,6 @@
         </w:rPr>
         <w:t xml:space="preserve">ANY </w:t>
       </w:r>
-      <w:r>
-        <w:rPr>
-          <w:b/>
-          <w:bCs/>
-          <w:color w:val="FF0000"/>
-        </w:rPr>
-        <w:t xml:space="preserve">DELICATE </w:t>
-      </w:r>
       <w:proofErr w:type="gramStart"/>
       <w:r>
         <w:rPr>
@@ -3298,7 +2984,16 @@
           <w:bCs/>
           <w:color w:val="FF0000"/>
         </w:rPr>
-        <w:t>GAS</w:t>
+        <w:t>BUTTHOLE</w:t>
+      </w:r>
+      <w:proofErr w:type="gramEnd"/>
+      <w:r>
+        <w:rPr>
+          <w:b/>
+          <w:bCs/>
+          <w:color w:val="FF0000"/>
+        </w:rPr>
+        <w:t xml:space="preserve"> TENSOR</w:t>
       </w:r>
       <w:r>
         <w:rPr>
@@ -3307,7 +3002,6 @@
         </w:rPr>
         <w:t>;</w:t>
       </w:r>
-      <w:proofErr w:type="gramEnd"/>
     </w:p>
     <w:p>
       <w:pPr>
@@ -3350,16 +3044,7 @@
           <w:bCs/>
           <w:color w:val="FF0000"/>
         </w:rPr>
-        <w:t xml:space="preserve">HAIRY </w:t>
-      </w:r>
-      <w:proofErr w:type="gramStart"/>
-      <w:r>
-        <w:rPr>
-          <w:b/>
-          <w:bCs/>
-          <w:color w:val="FF0000"/>
-        </w:rPr>
-        <w:t>HOLE</w:t>
+        <w:t>DELICATE GAS</w:t>
       </w:r>
       <w:r>
         <w:rPr>
@@ -3368,7 +3053,6 @@
         </w:rPr>
         <w:t>;</w:t>
       </w:r>
-      <w:proofErr w:type="gramEnd"/>
     </w:p>
     <w:p>
       <w:pPr>
@@ -3411,16 +3095,7 @@
           <w:bCs/>
           <w:color w:val="FF0000"/>
         </w:rPr>
-        <w:t xml:space="preserve">LOOSE </w:t>
-      </w:r>
-      <w:proofErr w:type="gramStart"/>
-      <w:r>
-        <w:rPr>
-          <w:b/>
-          <w:bCs/>
-          <w:color w:val="FF0000"/>
-        </w:rPr>
-        <w:t>STOOLS</w:t>
+        <w:t>HAIRY HOLE</w:t>
       </w:r>
       <w:r>
         <w:rPr>
@@ -3429,7 +3104,6 @@
         </w:rPr>
         <w:t>;</w:t>
       </w:r>
-      <w:proofErr w:type="gramEnd"/>
     </w:p>
     <w:p>
       <w:pPr>
@@ -3472,16 +3146,7 @@
           <w:bCs/>
           <w:color w:val="FF0000"/>
         </w:rPr>
-        <w:t xml:space="preserve">POOP </w:t>
-      </w:r>
-      <w:proofErr w:type="gramStart"/>
-      <w:r>
-        <w:rPr>
-          <w:b/>
-          <w:bCs/>
-          <w:color w:val="FF0000"/>
-        </w:rPr>
-        <w:t>SLURS</w:t>
+        <w:t>LOOSE STOOLS</w:t>
       </w:r>
       <w:r>
         <w:rPr>
@@ -3490,7 +3155,6 @@
         </w:rPr>
         <w:t>;</w:t>
       </w:r>
-      <w:proofErr w:type="gramEnd"/>
     </w:p>
     <w:p>
       <w:pPr>
@@ -3533,16 +3197,7 @@
           <w:bCs/>
           <w:color w:val="FF0000"/>
         </w:rPr>
-        <w:t xml:space="preserve">RECTUM </w:t>
-      </w:r>
-      <w:proofErr w:type="gramStart"/>
-      <w:r>
-        <w:rPr>
-          <w:b/>
-          <w:bCs/>
-          <w:color w:val="FF0000"/>
-        </w:rPr>
-        <w:t>MASSAGE</w:t>
+        <w:t>POOP SLURS</w:t>
       </w:r>
       <w:r>
         <w:rPr>
@@ -3551,7 +3206,6 @@
         </w:rPr>
         <w:t>;</w:t>
       </w:r>
-      <w:proofErr w:type="gramEnd"/>
     </w:p>
     <w:p>
       <w:pPr>
@@ -3594,16 +3248,7 @@
           <w:bCs/>
           <w:color w:val="FF0000"/>
         </w:rPr>
-        <w:t xml:space="preserve">RECTUM </w:t>
-      </w:r>
-      <w:proofErr w:type="gramStart"/>
-      <w:r>
-        <w:rPr>
-          <w:b/>
-          <w:bCs/>
-          <w:color w:val="FF0000"/>
-        </w:rPr>
-        <w:t>PAIN</w:t>
+        <w:t>RECTUM MASSAGE</w:t>
       </w:r>
       <w:r>
         <w:rPr>
@@ -3612,7 +3257,6 @@
         </w:rPr>
         <w:t>;</w:t>
       </w:r>
-      <w:proofErr w:type="gramEnd"/>
     </w:p>
     <w:p>
       <w:pPr>
@@ -3655,16 +3299,7 @@
           <w:bCs/>
           <w:color w:val="FF0000"/>
         </w:rPr>
-        <w:t xml:space="preserve">RECTUM </w:t>
-      </w:r>
-      <w:proofErr w:type="gramStart"/>
-      <w:r>
-        <w:rPr>
-          <w:b/>
-          <w:bCs/>
-          <w:color w:val="FF0000"/>
-        </w:rPr>
-        <w:t>TENSOR</w:t>
+        <w:t>RECTUM PAIN</w:t>
       </w:r>
       <w:r>
         <w:rPr>
@@ -3673,7 +3308,6 @@
         </w:rPr>
         <w:t>;</w:t>
       </w:r>
-      <w:proofErr w:type="gramEnd"/>
     </w:p>
     <w:p>
       <w:pPr>
@@ -3716,16 +3350,7 @@
           <w:bCs/>
           <w:color w:val="FF0000"/>
         </w:rPr>
-        <w:t xml:space="preserve">RECTUM </w:t>
-      </w:r>
-      <w:proofErr w:type="gramStart"/>
-      <w:r>
-        <w:rPr>
-          <w:b/>
-          <w:bCs/>
-          <w:color w:val="FF0000"/>
-        </w:rPr>
-        <w:t>THERAPY</w:t>
+        <w:t>RECTUM TENSOR</w:t>
       </w:r>
       <w:r>
         <w:rPr>
@@ -3734,7 +3359,6 @@
         </w:rPr>
         <w:t>;</w:t>
       </w:r>
-      <w:proofErr w:type="gramEnd"/>
     </w:p>
     <w:p>
       <w:pPr>
@@ -3777,16 +3401,7 @@
           <w:bCs/>
           <w:color w:val="FF0000"/>
         </w:rPr>
-        <w:t xml:space="preserve">RECTUM </w:t>
-      </w:r>
-      <w:proofErr w:type="gramStart"/>
-      <w:r>
-        <w:rPr>
-          <w:b/>
-          <w:bCs/>
-          <w:color w:val="FF0000"/>
-        </w:rPr>
-        <w:t>WARRANT</w:t>
+        <w:t>RECTUM THERAPY</w:t>
       </w:r>
       <w:r>
         <w:rPr>
@@ -3795,7 +3410,6 @@
         </w:rPr>
         <w:t>;</w:t>
       </w:r>
-      <w:proofErr w:type="gramEnd"/>
     </w:p>
     <w:p>
       <w:pPr>
@@ -3838,16 +3452,7 @@
           <w:bCs/>
           <w:color w:val="FF0000"/>
         </w:rPr>
-        <w:t xml:space="preserve">TOOKIE </w:t>
-      </w:r>
-      <w:proofErr w:type="gramStart"/>
-      <w:r>
-        <w:rPr>
-          <w:b/>
-          <w:bCs/>
-          <w:color w:val="FF0000"/>
-        </w:rPr>
-        <w:t>BOOTIE</w:t>
+        <w:t>RECTUM WARRANT</w:t>
       </w:r>
       <w:r>
         <w:rPr>
@@ -3856,7 +3461,57 @@
         </w:rPr>
         <w:t>;</w:t>
       </w:r>
-      <w:proofErr w:type="gramEnd"/>
+    </w:p>
+    <w:p>
+      <w:pPr>
+        <w:ind w:left="360"/>
+        <w:jc w:val="both"/>
+        <w:rPr>
+          <w:b/>
+          <w:bCs/>
+        </w:rPr>
+      </w:pPr>
+      <w:r>
+        <w:tab/>
+      </w:r>
+      <w:r>
+        <w:rPr>
+          <w:u w:val="single"/>
+        </w:rPr>
+        <w:t>PREVENTION SECURITY SYSTEM</w:t>
+      </w:r>
+      <w:r>
+        <w:rPr>
+          <w:u w:val="single"/>
+        </w:rPr>
+        <w:t>:</w:t>
+      </w:r>
+      <w:r>
+        <w:t xml:space="preserve"> </w:t>
+      </w:r>
+      <w:r>
+        <w:rPr>
+          <w:b/>
+          <w:bCs/>
+          <w:color w:val="FF0000"/>
+        </w:rPr>
+        <w:t xml:space="preserve">ANY </w:t>
+      </w:r>
+      <w:r>
+        <w:rPr>
+          <w:b/>
+          <w:bCs/>
+          <w:color w:val="FF0000"/>
+        </w:rPr>
+        <w:t>TOOKIE BOOTIE</w:t>
+      </w:r>
+      <w:r>
+        <w:rPr>
+          <w:b/>
+          <w:bCs/>
+        </w:rPr>
+        <w:t>;</w:t>
+      </w:r>
     </w:p>
     <w:p>
       <w:pPr>
@@ -3928,7 +3583,6 @@
         </w:rPr>
         <w:t xml:space="preserve">CRIME </w:t>
       </w:r>
-      <w:proofErr w:type="gramStart"/>
       <w:r>
         <w:rPr>
           <w:b/>
@@ -3945,7 +3599,6 @@
         </w:rPr>
         <w:t>;</w:t>
       </w:r>
-      <w:proofErr w:type="gramEnd"/>
     </w:p>
     <w:bookmarkEnd w:id="1"/>
     <w:p>

</xml_diff>